<commit_message>
Compiled all docs together
Some formatting changes, but ultimately, it is what it is. ;P
</commit_message>
<xml_diff>
--- a/Game Design Document draft (Jordan Tuck).docx
+++ b/Game Design Document draft (Jordan Tuck).docx
@@ -174,15 +174,7 @@
           <w:sz w:val="28"/>
           <w:szCs w:val="28"/>
         </w:rPr>
-        <w:t xml:space="preserve">Chad </w:t>
-      </w:r>
-      <w:proofErr w:type="spellStart"/>
-      <w:r>
-        <w:rPr>
-          <w:sz w:val="28"/>
-          <w:szCs w:val="28"/>
-        </w:rPr>
-        <w:t>Bis</w:t>
+        <w:t>Chad Bis</w:t>
       </w:r>
       <w:r>
         <w:rPr>
@@ -205,7 +197,6 @@
         </w:rPr>
         <w:t>ette</w:t>
       </w:r>
-      <w:proofErr w:type="spellEnd"/>
       <w:r>
         <w:rPr>
           <w:sz w:val="28"/>
@@ -218,17 +209,8 @@
           <w:sz w:val="28"/>
           <w:szCs w:val="28"/>
         </w:rPr>
-        <w:t xml:space="preserve">Meet </w:t>
-      </w:r>
-      <w:proofErr w:type="spellStart"/>
-      <w:r>
-        <w:rPr>
-          <w:sz w:val="28"/>
-          <w:szCs w:val="28"/>
-        </w:rPr>
-        <w:t>Shaileshkumar</w:t>
-      </w:r>
-      <w:proofErr w:type="spellEnd"/>
+        <w:t>Meet Shaileshkumar</w:t>
+      </w:r>
       <w:r>
         <w:rPr>
           <w:sz w:val="28"/>
@@ -306,17 +288,15 @@
           <w:rFonts w:cstheme="minorHAnsi"/>
           <w:b/>
         </w:rPr>
-        <w:t xml:space="preserve">Story, Setting and </w:t>
-      </w:r>
-      <w:proofErr w:type="spellStart"/>
-      <w:r>
-        <w:rPr>
-          <w:rFonts w:cstheme="minorHAnsi"/>
-          <w:b/>
-        </w:rPr>
-        <w:t>Characte</w:t>
-      </w:r>
-      <w:proofErr w:type="spellEnd"/>
+        <w:t>Story, Setting and Characte</w:t>
+      </w:r>
+      <w:r>
+        <w:rPr>
+          <w:rFonts w:cstheme="minorHAnsi"/>
+          <w:b/>
+        </w:rPr>
+        <w:t>r</w:t>
+      </w:r>
     </w:p>
     <w:p>
       <w:pPr>
@@ -375,21 +355,7 @@
           <w:rFonts w:cstheme="minorHAnsi"/>
         </w:rPr>
         <w:tab/>
-        <w:t xml:space="preserve">“The Gods have died. Left abandoned by new ways and fallen faith, they have passed on from this world. If there are any of you left that are inclined to weep for them then don’t. You hid your faith and prayers from them while they were alive, you can hide your tears and grief from me now that they are gone. I have not come down from the heavens to console you for whatever you now realize you have lost. As Caretaker of the heavens; I have come to execute the last will of the Gods and divide the power of heaven </w:t>
-      </w:r>
-      <w:proofErr w:type="spellStart"/>
-      <w:r>
-        <w:rPr>
-          <w:rFonts w:cstheme="minorHAnsi"/>
-        </w:rPr>
-        <w:t>amoung</w:t>
-      </w:r>
-      <w:proofErr w:type="spellEnd"/>
-      <w:r>
-        <w:rPr>
-          <w:rFonts w:cstheme="minorHAnsi"/>
-        </w:rPr>
-        <w:t xml:space="preserve"> the mortals of this world.</w:t>
+        <w:t>“The Gods have died. Left abandoned by new ways and fallen faith, they have passed on from this world. If there are any of you left that are inclined to weep for them then don’t. You hid your faith and prayers from them while they were alive, you can hide your tears and grief from me now that they are gone. I have not come down from the heavens to console you for whatever you now realize you have lost. As Caretaker of the heavens; I have come to execute the last will of the Gods and divide the power of heaven amoung the mortals of this world.</w:t>
       </w:r>
     </w:p>
     <w:p>
@@ -465,21 +431,7 @@
         <w:rPr>
           <w:rFonts w:cstheme="minorHAnsi"/>
         </w:rPr>
-        <w:t xml:space="preserve">-Divine servant </w:t>
-      </w:r>
-      <w:proofErr w:type="spellStart"/>
-      <w:r>
-        <w:rPr>
-          <w:rFonts w:cstheme="minorHAnsi"/>
-        </w:rPr>
-        <w:t>Grhapa</w:t>
-      </w:r>
-      <w:proofErr w:type="spellEnd"/>
-      <w:r>
-        <w:rPr>
-          <w:rFonts w:cstheme="minorHAnsi"/>
-        </w:rPr>
-        <w:t xml:space="preserve"> </w:t>
+        <w:t xml:space="preserve">-Divine servant Grhapa </w:t>
       </w:r>
     </w:p>
     <w:p>
@@ -567,30 +519,12 @@
         </w:rPr>
         <w:t xml:space="preserve">4.2.1.1 </w:t>
       </w:r>
-      <w:proofErr w:type="spellStart"/>
-      <w:proofErr w:type="gramStart"/>
-      <w:r>
-        <w:rPr>
-          <w:rFonts w:cstheme="minorHAnsi"/>
-          <w:b/>
-        </w:rPr>
-        <w:t>Bhavati</w:t>
-      </w:r>
-      <w:proofErr w:type="spellEnd"/>
-      <w:r>
-        <w:rPr>
-          <w:rFonts w:cstheme="minorHAnsi"/>
-          <w:b/>
-        </w:rPr>
-        <w:t xml:space="preserve"> :</w:t>
-      </w:r>
-      <w:proofErr w:type="gramEnd"/>
-      <w:r>
-        <w:rPr>
-          <w:rFonts w:cstheme="minorHAnsi"/>
-          <w:b/>
-        </w:rPr>
-        <w:t xml:space="preserve"> </w:t>
+      <w:r>
+        <w:rPr>
+          <w:rFonts w:cstheme="minorHAnsi"/>
+          <w:b/>
+        </w:rPr>
+        <w:t xml:space="preserve">Bhavati : </w:t>
       </w:r>
       <w:r>
         <w:rPr>
@@ -608,19 +542,11 @@
           <w:rFonts w:cstheme="minorHAnsi"/>
         </w:rPr>
       </w:pPr>
-      <w:proofErr w:type="spellStart"/>
-      <w:r>
-        <w:rPr>
-          <w:rFonts w:cstheme="minorHAnsi"/>
-        </w:rPr>
-        <w:t>Bhavati</w:t>
-      </w:r>
-      <w:proofErr w:type="spellEnd"/>
-      <w:r>
-        <w:rPr>
-          <w:rFonts w:cstheme="minorHAnsi"/>
-        </w:rPr>
-        <w:t xml:space="preserve"> is a world of extremes, based on “</w:t>
+      <w:r>
+        <w:rPr>
+          <w:rFonts w:cstheme="minorHAnsi"/>
+        </w:rPr>
+        <w:t>Bhavati is a world of extremes, based on “</w:t>
       </w:r>
       <w:hyperlink r:id="rId6" w:history="1">
         <w:r>
@@ -735,19 +661,11 @@
           <w:rFonts w:cstheme="minorHAnsi"/>
         </w:rPr>
       </w:pPr>
-      <w:proofErr w:type="spellStart"/>
-      <w:r>
-        <w:rPr>
-          <w:rFonts w:cstheme="minorHAnsi"/>
-        </w:rPr>
-        <w:t>Bhavati</w:t>
-      </w:r>
-      <w:proofErr w:type="spellEnd"/>
-      <w:r>
-        <w:rPr>
-          <w:rFonts w:cstheme="minorHAnsi"/>
-        </w:rPr>
-        <w:t xml:space="preserve"> is not only a world of divided resources; it is a world of limited resources. All things wear out and food m</w:t>
+      <w:r>
+        <w:rPr>
+          <w:rFonts w:cstheme="minorHAnsi"/>
+        </w:rPr>
+        <w:t>Bhavati is not only a world of divided resources; it is a world of limited resources. All things wear out and food m</w:t>
       </w:r>
       <w:r>
         <w:rPr>
@@ -788,35 +706,7 @@
         <w:rPr>
           <w:rFonts w:cstheme="minorHAnsi"/>
         </w:rPr>
-        <w:t xml:space="preserve">The </w:t>
-      </w:r>
-      <w:proofErr w:type="spellStart"/>
-      <w:r>
-        <w:rPr>
-          <w:rFonts w:cstheme="minorHAnsi"/>
-        </w:rPr>
-        <w:t>Samvartaka</w:t>
-      </w:r>
-      <w:proofErr w:type="spellEnd"/>
-      <w:r>
-        <w:rPr>
-          <w:rFonts w:cstheme="minorHAnsi"/>
-        </w:rPr>
-        <w:t xml:space="preserve"> have all the physical capabilities and weapons and would typically be considered tanks. The </w:t>
-      </w:r>
-      <w:proofErr w:type="spellStart"/>
-      <w:r>
-        <w:rPr>
-          <w:rFonts w:cstheme="minorHAnsi"/>
-        </w:rPr>
-        <w:t>Himikaroti</w:t>
-      </w:r>
-      <w:proofErr w:type="spellEnd"/>
-      <w:r>
-        <w:rPr>
-          <w:rFonts w:cstheme="minorHAnsi"/>
-        </w:rPr>
-        <w:t xml:space="preserve"> have all the magic and special abilities and would be considered glass canons. A direct confrontation between the two would result in </w:t>
+        <w:t xml:space="preserve">The Samvartaka have all the physical capabilities and weapons and would typically be considered tanks. The Himikaroti have all the magic and special abilities and would be considered glass canons. A direct confrontation between the two would result in </w:t>
       </w:r>
       <w:r>
         <w:rPr>
@@ -828,85 +718,7 @@
         <w:rPr>
           <w:rFonts w:cstheme="minorHAnsi"/>
         </w:rPr>
-        <w:t xml:space="preserve">annihilation or stalemate. Each side requires the resources of the other to gain an advantage. The </w:t>
-      </w:r>
-      <w:proofErr w:type="spellStart"/>
-      <w:r>
-        <w:rPr>
-          <w:rFonts w:cstheme="minorHAnsi"/>
-        </w:rPr>
-        <w:t>Samvartaka</w:t>
-      </w:r>
-      <w:proofErr w:type="spellEnd"/>
-      <w:r>
-        <w:rPr>
-          <w:rFonts w:cstheme="minorHAnsi"/>
-        </w:rPr>
-        <w:t xml:space="preserve"> must acquire magic through trade or battle with the </w:t>
-      </w:r>
-      <w:proofErr w:type="spellStart"/>
-      <w:proofErr w:type="gramStart"/>
-      <w:r>
-        <w:rPr>
-          <w:rFonts w:cstheme="minorHAnsi"/>
-        </w:rPr>
-        <w:t>Himikaroti</w:t>
-      </w:r>
-      <w:proofErr w:type="spellEnd"/>
-      <w:r>
-        <w:rPr>
-          <w:rFonts w:cstheme="minorHAnsi"/>
-        </w:rPr>
-        <w:t>,</w:t>
-      </w:r>
-      <w:proofErr w:type="gramEnd"/>
-      <w:r>
-        <w:rPr>
-          <w:rFonts w:cstheme="minorHAnsi"/>
-        </w:rPr>
-        <w:t xml:space="preserve"> and the </w:t>
-      </w:r>
-      <w:proofErr w:type="spellStart"/>
-      <w:r>
-        <w:rPr>
-          <w:rFonts w:cstheme="minorHAnsi"/>
-        </w:rPr>
-        <w:t>Himikaroti</w:t>
-      </w:r>
-      <w:proofErr w:type="spellEnd"/>
-      <w:r>
-        <w:rPr>
-          <w:rFonts w:cstheme="minorHAnsi"/>
-        </w:rPr>
-        <w:t xml:space="preserve"> must acquire </w:t>
-      </w:r>
-      <w:proofErr w:type="spellStart"/>
-      <w:r>
-        <w:rPr>
-          <w:rFonts w:cstheme="minorHAnsi"/>
-        </w:rPr>
-        <w:t>armour</w:t>
-      </w:r>
-      <w:proofErr w:type="spellEnd"/>
-      <w:r>
-        <w:rPr>
-          <w:rFonts w:cstheme="minorHAnsi"/>
-        </w:rPr>
-        <w:t xml:space="preserve"> and weapons from the </w:t>
-      </w:r>
-      <w:proofErr w:type="spellStart"/>
-      <w:r>
-        <w:rPr>
-          <w:rFonts w:cstheme="minorHAnsi"/>
-        </w:rPr>
-        <w:t>Samvartaka</w:t>
-      </w:r>
-      <w:proofErr w:type="spellEnd"/>
-      <w:r>
-        <w:rPr>
-          <w:rFonts w:cstheme="minorHAnsi"/>
-        </w:rPr>
-        <w:t>. Only by combining both magic and metal will a player have the capability to defeat the other side.</w:t>
+        <w:t>annihilation or stalemate. Each side requires the resources of the other to gain an advantage. The Samvartaka must acquire magic through trade or battle with the Himikaroti, and the Himikaroti must acquire armour and weapons from the Samvartaka. Only by combining both magic and metal will a player have the capability to defeat the other side.</w:t>
       </w:r>
     </w:p>
     <w:p>
@@ -960,7 +772,6 @@
         </w:rPr>
         <w:t xml:space="preserve">4.2.2.1. </w:t>
       </w:r>
-      <w:proofErr w:type="spellStart"/>
       <w:r>
         <w:rPr>
           <w:rFonts w:cstheme="minorHAnsi"/>
@@ -968,7 +779,6 @@
         </w:rPr>
         <w:t>Upanta</w:t>
       </w:r>
-      <w:proofErr w:type="spellEnd"/>
       <w:r>
         <w:rPr>
           <w:rFonts w:cstheme="minorHAnsi"/>
@@ -995,21 +805,7 @@
         <w:rPr>
           <w:rFonts w:cstheme="minorHAnsi"/>
         </w:rPr>
-        <w:t xml:space="preserve">This area is </w:t>
-      </w:r>
-      <w:proofErr w:type="spellStart"/>
-      <w:r>
-        <w:rPr>
-          <w:rFonts w:cstheme="minorHAnsi"/>
-        </w:rPr>
-        <w:t>predominatly</w:t>
-      </w:r>
-      <w:proofErr w:type="spellEnd"/>
-      <w:r>
-        <w:rPr>
-          <w:rFonts w:cstheme="minorHAnsi"/>
-        </w:rPr>
-        <w:t xml:space="preserve"> mountainous forest.</w:t>
+        <w:t>This area is predominatly mountainous forest.</w:t>
       </w:r>
     </w:p>
     <w:p>
@@ -1037,21 +833,12 @@
         </w:rPr>
         <w:t xml:space="preserve">4.2.2.2. </w:t>
       </w:r>
-      <w:proofErr w:type="spellStart"/>
-      <w:r>
-        <w:rPr>
-          <w:rFonts w:cstheme="minorHAnsi"/>
-          <w:b/>
-        </w:rPr>
-        <w:t>Maru</w:t>
-      </w:r>
-      <w:proofErr w:type="spellEnd"/>
-      <w:r>
-        <w:rPr>
-          <w:rFonts w:cstheme="minorHAnsi"/>
-          <w:b/>
-        </w:rPr>
-        <w:t xml:space="preserve">: </w:t>
+      <w:r>
+        <w:rPr>
+          <w:rFonts w:cstheme="minorHAnsi"/>
+          <w:b/>
+        </w:rPr>
+        <w:t xml:space="preserve">Maru: </w:t>
       </w:r>
       <w:r>
         <w:rPr>
@@ -1073,21 +860,7 @@
           <w:rFonts w:cstheme="minorHAnsi"/>
         </w:rPr>
         <w:tab/>
-        <w:t xml:space="preserve">The western lands of </w:t>
-      </w:r>
-      <w:proofErr w:type="spellStart"/>
-      <w:r>
-        <w:rPr>
-          <w:rFonts w:cstheme="minorHAnsi"/>
-        </w:rPr>
-        <w:t>Maru</w:t>
-      </w:r>
-      <w:proofErr w:type="spellEnd"/>
-      <w:r>
-        <w:rPr>
-          <w:rFonts w:cstheme="minorHAnsi"/>
-        </w:rPr>
-        <w:t xml:space="preserve"> are a desert landscape of constant heat and daylight. The Eastern most vegetation of this region begins as scrub forests and grasslands. Eventually this will give way to cacti and succulents, and finally to barren desert and salt flats at the western habitable limit. Rivers here always flow from East to West and bodies of water become narrower as they approach the desert. The level of light will also increase as players venture westward; changing from late afternoon brightness to mid day brightness.</w:t>
+        <w:t>The western lands of Maru are a desert landscape of constant heat and daylight. The Eastern most vegetation of this region begins as scrub forests and grasslands. Eventually this will give way to cacti and succulents, and finally to barren desert and salt flats at the western habitable limit. Rivers here always flow from East to West and bodies of water become narrower as they approach the desert. The level of light will also increase as players venture westward; changing from late afternoon brightness to mid day brightness.</w:t>
       </w:r>
     </w:p>
     <w:p>
@@ -1105,19 +878,11 @@
         </w:rPr>
         <w:t xml:space="preserve">The temperature will also increase as travelers move from East to West. The </w:t>
       </w:r>
-      <w:proofErr w:type="spellStart"/>
-      <w:r>
-        <w:rPr>
-          <w:rFonts w:cstheme="minorHAnsi"/>
-        </w:rPr>
-        <w:t>Samvartaka</w:t>
-      </w:r>
-      <w:proofErr w:type="spellEnd"/>
-      <w:r>
-        <w:rPr>
-          <w:rFonts w:cstheme="minorHAnsi"/>
-        </w:rPr>
-        <w:t xml:space="preserve"> </w:t>
+      <w:r>
+        <w:rPr>
+          <w:rFonts w:cstheme="minorHAnsi"/>
+        </w:rPr>
+        <w:t xml:space="preserve">Samvartaka </w:t>
       </w:r>
       <w:r>
         <w:rPr>
@@ -1125,19 +890,11 @@
         </w:rPr>
         <w:t xml:space="preserve">have adapted to this land and as such can travel it freely. However a </w:t>
       </w:r>
-      <w:proofErr w:type="spellStart"/>
-      <w:r>
-        <w:rPr>
-          <w:rFonts w:cstheme="minorHAnsi"/>
-        </w:rPr>
-        <w:t>Himikaroti</w:t>
-      </w:r>
-      <w:proofErr w:type="spellEnd"/>
-      <w:r>
-        <w:rPr>
-          <w:rFonts w:cstheme="minorHAnsi"/>
-        </w:rPr>
-        <w:t xml:space="preserve"> </w:t>
+      <w:r>
+        <w:rPr>
+          <w:rFonts w:cstheme="minorHAnsi"/>
+        </w:rPr>
+        <w:t xml:space="preserve">Himikaroti </w:t>
       </w:r>
       <w:r>
         <w:rPr>
@@ -1145,19 +902,11 @@
         </w:rPr>
         <w:t xml:space="preserve">traveling in this area will need protection from both the light and heat. The amount of protection required will increase as they venture more westward. </w:t>
       </w:r>
-      <w:proofErr w:type="spellStart"/>
-      <w:r>
-        <w:rPr>
-          <w:rFonts w:cstheme="minorHAnsi"/>
-        </w:rPr>
-        <w:t>Himikaroti</w:t>
-      </w:r>
-      <w:proofErr w:type="spellEnd"/>
-      <w:r>
-        <w:rPr>
-          <w:rFonts w:cstheme="minorHAnsi"/>
-        </w:rPr>
-        <w:t xml:space="preserve"> </w:t>
+      <w:r>
+        <w:rPr>
+          <w:rFonts w:cstheme="minorHAnsi"/>
+        </w:rPr>
+        <w:t xml:space="preserve">Himikaroti </w:t>
       </w:r>
       <w:r>
         <w:rPr>
@@ -1165,39 +914,17 @@
         </w:rPr>
         <w:t xml:space="preserve">will also find their cold based attacks and defenses less and less effective the more westward they go. Similarly, the creatures of this region will be friendlier to </w:t>
       </w:r>
-      <w:proofErr w:type="spellStart"/>
-      <w:r>
-        <w:rPr>
-          <w:rFonts w:cstheme="minorHAnsi"/>
-        </w:rPr>
-        <w:t>Samvartaka</w:t>
-      </w:r>
-      <w:proofErr w:type="spellEnd"/>
-      <w:r>
-        <w:rPr>
-          <w:rFonts w:cstheme="minorHAnsi"/>
-        </w:rPr>
-        <w:t xml:space="preserve"> </w:t>
-      </w:r>
-      <w:r>
-        <w:rPr>
-          <w:rFonts w:cstheme="minorHAnsi"/>
-        </w:rPr>
-        <w:t xml:space="preserve">and more hostile to </w:t>
-      </w:r>
-      <w:proofErr w:type="spellStart"/>
-      <w:r>
-        <w:rPr>
-          <w:rFonts w:cstheme="minorHAnsi"/>
-        </w:rPr>
-        <w:t>Himikaroties</w:t>
-      </w:r>
-      <w:proofErr w:type="spellEnd"/>
-      <w:r>
-        <w:rPr>
-          <w:rFonts w:cstheme="minorHAnsi"/>
-        </w:rPr>
-        <w:t xml:space="preserve"> the more westward one travels. </w:t>
+      <w:r>
+        <w:rPr>
+          <w:rFonts w:cstheme="minorHAnsi"/>
+        </w:rPr>
+        <w:t xml:space="preserve">Samvartaka </w:t>
+      </w:r>
+      <w:r>
+        <w:rPr>
+          <w:rFonts w:cstheme="minorHAnsi"/>
+        </w:rPr>
+        <w:t xml:space="preserve">and more hostile to Himikaroties the more westward one travels. </w:t>
       </w:r>
     </w:p>
     <w:p>
@@ -1224,21 +951,12 @@
         </w:rPr>
         <w:t xml:space="preserve">4.2.2.3. </w:t>
       </w:r>
-      <w:proofErr w:type="spellStart"/>
-      <w:r>
-        <w:rPr>
-          <w:rFonts w:cstheme="minorHAnsi"/>
-          <w:b/>
-        </w:rPr>
-        <w:t>Tusara</w:t>
-      </w:r>
-      <w:proofErr w:type="spellEnd"/>
-      <w:r>
-        <w:rPr>
-          <w:rFonts w:cstheme="minorHAnsi"/>
-          <w:b/>
-        </w:rPr>
-        <w:t>:</w:t>
+      <w:r>
+        <w:rPr>
+          <w:rFonts w:cstheme="minorHAnsi"/>
+          <w:b/>
+        </w:rPr>
+        <w:t>Tusara:</w:t>
       </w:r>
       <w:r>
         <w:rPr>
@@ -1260,21 +978,7 @@
           <w:rFonts w:cstheme="minorHAnsi"/>
         </w:rPr>
         <w:tab/>
-        <w:t xml:space="preserve">The eastern lands a </w:t>
-      </w:r>
-      <w:proofErr w:type="spellStart"/>
-      <w:r>
-        <w:rPr>
-          <w:rFonts w:cstheme="minorHAnsi"/>
-        </w:rPr>
-        <w:t>Tusara</w:t>
-      </w:r>
-      <w:proofErr w:type="spellEnd"/>
-      <w:r>
-        <w:rPr>
-          <w:rFonts w:cstheme="minorHAnsi"/>
-        </w:rPr>
-        <w:t xml:space="preserve"> are a glacial plane of constant cold and night time. The western most vegetation of this area starts as thin alpine forests and shrubs. This eventually changes to patches of wild flowers, weeds, and tundra. The western most edge of the habitable zone is bordered by snow and ice. This area is occupied by many cold deep lakes that are often ice covered. The light of this territory fades from a bright twilight at the western edge to astronomical darkness at the eastern limit.</w:t>
+        <w:t>The eastern lands a Tusara are a glacial plane of constant cold and night time. The western most vegetation of this area starts as thin alpine forests and shrubs. This eventually changes to patches of wild flowers, weeds, and tundra. The western most edge of the habitable zone is bordered by snow and ice. This area is occupied by many cold deep lakes that are often ice covered. The light of this territory fades from a bright twilight at the western edge to astronomical darkness at the eastern limit.</w:t>
       </w:r>
     </w:p>
     <w:p>
@@ -1292,14 +996,42 @@
         <w:tab/>
         <w:t xml:space="preserve">The temperature also drops as players move eastward. The </w:t>
       </w:r>
-      <w:proofErr w:type="spellStart"/>
-      <w:r>
-        <w:rPr>
-          <w:rFonts w:cstheme="minorHAnsi"/>
-        </w:rPr>
-        <w:t>Himikaroti</w:t>
-      </w:r>
-      <w:proofErr w:type="spellEnd"/>
+      <w:r>
+        <w:rPr>
+          <w:rFonts w:cstheme="minorHAnsi"/>
+        </w:rPr>
+        <w:t xml:space="preserve">Himikaroti </w:t>
+      </w:r>
+      <w:r>
+        <w:rPr>
+          <w:rFonts w:cstheme="minorHAnsi"/>
+        </w:rPr>
+        <w:t xml:space="preserve">can travel freely in this area but the </w:t>
+      </w:r>
+      <w:r>
+        <w:rPr>
+          <w:rFonts w:cstheme="minorHAnsi"/>
+        </w:rPr>
+        <w:t xml:space="preserve">Samvartaka </w:t>
+      </w:r>
+      <w:r>
+        <w:rPr>
+          <w:rFonts w:cstheme="minorHAnsi"/>
+        </w:rPr>
+        <w:t xml:space="preserve">will require ever greater protection from the cold, and items to aid their vision, as they travel westward. The creatures of this region will also be similarly immune to the </w:t>
+      </w:r>
+      <w:r>
+        <w:rPr>
+          <w:rFonts w:cstheme="minorHAnsi"/>
+        </w:rPr>
+        <w:t>Samvartaka</w:t>
+      </w:r>
+      <w:r>
+        <w:rPr>
+          <w:rFonts w:cstheme="minorHAnsi"/>
+        </w:rPr>
+        <w:t>’s</w:t>
+      </w:r>
       <w:r>
         <w:rPr>
           <w:rFonts w:cstheme="minorHAnsi"/>
@@ -1310,95 +1042,19 @@
         <w:rPr>
           <w:rFonts w:cstheme="minorHAnsi"/>
         </w:rPr>
-        <w:t xml:space="preserve">can travel freely in this area but the </w:t>
-      </w:r>
-      <w:proofErr w:type="spellStart"/>
+        <w:t xml:space="preserve">heat and physical attacks. As with their counter parts on the western side of the world, creatures here will be ever more hostile to the </w:t>
+      </w:r>
       <w:r>
         <w:rPr>
           <w:rFonts w:cstheme="minorHAnsi"/>
         </w:rPr>
         <w:t>Samvartaka</w:t>
       </w:r>
-      <w:proofErr w:type="spellEnd"/>
-      <w:r>
-        <w:rPr>
-          <w:rFonts w:cstheme="minorHAnsi"/>
-        </w:rPr>
-        <w:t xml:space="preserve"> </w:t>
-      </w:r>
-      <w:r>
-        <w:rPr>
-          <w:rFonts w:cstheme="minorHAnsi"/>
-        </w:rPr>
-        <w:t xml:space="preserve">will require ever greater protection from the cold, and items to aid their vision, as they travel westward. The creatures of this region will also be similarly immune to the </w:t>
-      </w:r>
-      <w:proofErr w:type="spellStart"/>
-      <w:r>
-        <w:rPr>
-          <w:rFonts w:cstheme="minorHAnsi"/>
-        </w:rPr>
-        <w:t>Samvartaka</w:t>
-      </w:r>
-      <w:r>
-        <w:rPr>
-          <w:rFonts w:cstheme="minorHAnsi"/>
-        </w:rPr>
-        <w:t>’s</w:t>
-      </w:r>
-      <w:proofErr w:type="spellEnd"/>
-      <w:r>
-        <w:rPr>
-          <w:rFonts w:cstheme="minorHAnsi"/>
-        </w:rPr>
-        <w:t xml:space="preserve"> </w:t>
-      </w:r>
-      <w:r>
-        <w:rPr>
-          <w:rFonts w:cstheme="minorHAnsi"/>
-        </w:rPr>
-        <w:t xml:space="preserve">heat and physical attacks. As with their counter parts on the western side of the world, creatures here will be ever more hostile to the </w:t>
-      </w:r>
-      <w:proofErr w:type="spellStart"/>
-      <w:r>
-        <w:rPr>
-          <w:rFonts w:cstheme="minorHAnsi"/>
-        </w:rPr>
-        <w:t>Samvartaka</w:t>
-      </w:r>
-      <w:proofErr w:type="spellEnd"/>
-      <w:r>
-        <w:rPr>
-          <w:rFonts w:cstheme="minorHAnsi"/>
-        </w:rPr>
-        <w:t xml:space="preserve">, and ever </w:t>
-      </w:r>
-      <w:proofErr w:type="gramStart"/>
-      <w:r>
-        <w:rPr>
-          <w:rFonts w:cstheme="minorHAnsi"/>
-        </w:rPr>
-        <w:t>more friendly</w:t>
-      </w:r>
-      <w:proofErr w:type="gramEnd"/>
-      <w:r>
-        <w:rPr>
-          <w:rFonts w:cstheme="minorHAnsi"/>
-        </w:rPr>
-        <w:t xml:space="preserve"> to the </w:t>
-      </w:r>
-      <w:proofErr w:type="spellStart"/>
-      <w:r>
-        <w:rPr>
-          <w:rFonts w:cstheme="minorHAnsi"/>
-        </w:rPr>
-        <w:t>Himikaroti</w:t>
-      </w:r>
-      <w:proofErr w:type="spellEnd"/>
-      <w:r>
-        <w:rPr>
-          <w:rFonts w:cstheme="minorHAnsi"/>
-        </w:rPr>
-        <w:t>,</w:t>
+      <w:r>
+        <w:rPr>
+          <w:rFonts w:cstheme="minorHAnsi"/>
+        </w:rPr>
+        <w:t>, and ever more friendly to the Himikaroti,</w:t>
       </w:r>
       <w:r>
         <w:rPr>
@@ -1476,35 +1132,7 @@
         <w:rPr>
           <w:rFonts w:cstheme="minorHAnsi"/>
         </w:rPr>
-        <w:t xml:space="preserve">can be reserved for instances and special missions to the races of each side. This means only the </w:t>
-      </w:r>
-      <w:proofErr w:type="spellStart"/>
-      <w:r>
-        <w:rPr>
-          <w:rFonts w:cstheme="minorHAnsi"/>
-        </w:rPr>
-        <w:t>Samvartaka</w:t>
-      </w:r>
-      <w:proofErr w:type="spellEnd"/>
-      <w:r>
-        <w:rPr>
-          <w:rFonts w:cstheme="minorHAnsi"/>
-        </w:rPr>
-        <w:t xml:space="preserve"> have access to special instances </w:t>
-      </w:r>
-      <w:proofErr w:type="gramStart"/>
-      <w:r>
-        <w:rPr>
-          <w:rFonts w:cstheme="minorHAnsi"/>
-        </w:rPr>
-        <w:t>West</w:t>
-      </w:r>
-      <w:proofErr w:type="gramEnd"/>
-      <w:r>
-        <w:rPr>
-          <w:rFonts w:cstheme="minorHAnsi"/>
-        </w:rPr>
-        <w:t xml:space="preserve"> of the</w:t>
+        <w:t>can be reserved for instances and special missions to the races of each side. This means only the Samvartaka have access to special instances West of the</w:t>
       </w:r>
       <w:r>
         <w:rPr>
@@ -1516,21 +1144,7 @@
         <w:rPr>
           <w:rFonts w:cstheme="minorHAnsi"/>
         </w:rPr>
-        <w:t xml:space="preserve"> origin point, and only </w:t>
-      </w:r>
-      <w:proofErr w:type="spellStart"/>
-      <w:r>
-        <w:rPr>
-          <w:rFonts w:cstheme="minorHAnsi"/>
-        </w:rPr>
-        <w:t>Himikaroti</w:t>
-      </w:r>
-      <w:proofErr w:type="spellEnd"/>
-      <w:r>
-        <w:rPr>
-          <w:rFonts w:cstheme="minorHAnsi"/>
-        </w:rPr>
-        <w:t xml:space="preserve"> can venture to the East of their origin point. These instances can be used to provide unique items</w:t>
+        <w:t xml:space="preserve"> origin point, and only Himikaroti can venture to the East of their origin point. These instances can be used to provide unique items</w:t>
       </w:r>
       <w:r>
         <w:rPr>
@@ -1643,7 +1257,6 @@
         </w:rPr>
         <w:t xml:space="preserve">4.3.1. </w:t>
       </w:r>
-      <w:proofErr w:type="spellStart"/>
       <w:r>
         <w:rPr>
           <w:rFonts w:cstheme="minorHAnsi"/>
@@ -1651,7 +1264,6 @@
         </w:rPr>
         <w:t>Samvartaka</w:t>
       </w:r>
-      <w:proofErr w:type="spellEnd"/>
       <w:r>
         <w:rPr>
           <w:rFonts w:cstheme="minorHAnsi"/>
@@ -1672,49 +1284,7 @@
         <w:rPr>
           <w:rFonts w:cstheme="minorHAnsi"/>
         </w:rPr>
-        <w:t xml:space="preserve">Adapted to the heat and exposed light, the </w:t>
-      </w:r>
-      <w:proofErr w:type="spellStart"/>
-      <w:r>
-        <w:rPr>
-          <w:rFonts w:cstheme="minorHAnsi"/>
-        </w:rPr>
-        <w:t>Samvartaka</w:t>
-      </w:r>
-      <w:proofErr w:type="spellEnd"/>
-      <w:r>
-        <w:rPr>
-          <w:rFonts w:cstheme="minorHAnsi"/>
-        </w:rPr>
-        <w:t xml:space="preserve"> (</w:t>
-      </w:r>
-      <w:proofErr w:type="spellStart"/>
-      <w:r>
-        <w:rPr>
-          <w:rFonts w:cstheme="minorHAnsi"/>
-        </w:rPr>
-        <w:t>Sams</w:t>
-      </w:r>
-      <w:proofErr w:type="spellEnd"/>
-      <w:r>
-        <w:rPr>
-          <w:rFonts w:cstheme="minorHAnsi"/>
-        </w:rPr>
-        <w:t xml:space="preserve">) are tall and dark skinned with deep set eyes. Their easy access to the ground and mineral deposits have made their society develop around mining, metal weaponry, and tools. Because they have abundant light and energy, their sports and recreation are based around physical pursuits. The </w:t>
-      </w:r>
-      <w:proofErr w:type="spellStart"/>
-      <w:r>
-        <w:rPr>
-          <w:rFonts w:cstheme="minorHAnsi"/>
-        </w:rPr>
-        <w:t>Samvartaka</w:t>
-      </w:r>
-      <w:proofErr w:type="spellEnd"/>
-      <w:r>
-        <w:rPr>
-          <w:rFonts w:cstheme="minorHAnsi"/>
-        </w:rPr>
-        <w:t xml:space="preserve"> find strength from fire, light, and the earth. They are weak to cold, darkness, and water.</w:t>
+        <w:t>Adapted to the heat and exposed light, the Samvartaka (Sams) are tall and dark skinned with deep set eyes. Their easy access to the ground and mineral deposits have made their society develop around mining, metal weaponry, and tools. Because they have abundant light and energy, their sports and recreation are based around physical pursuits. The Samvartaka find strength from fire, light, and the earth. They are weak to cold, darkness, and water.</w:t>
       </w:r>
     </w:p>
     <w:p>
@@ -1741,7 +1311,6 @@
         </w:rPr>
         <w:t xml:space="preserve">4.3.2. </w:t>
       </w:r>
-      <w:proofErr w:type="spellStart"/>
       <w:r>
         <w:rPr>
           <w:rFonts w:cstheme="minorHAnsi"/>
@@ -1749,7 +1318,6 @@
         </w:rPr>
         <w:t>Himikaroti</w:t>
       </w:r>
-      <w:proofErr w:type="spellEnd"/>
       <w:r>
         <w:rPr>
           <w:rFonts w:cstheme="minorHAnsi"/>
@@ -1770,49 +1338,7 @@
         <w:rPr>
           <w:rFonts w:cstheme="minorHAnsi"/>
         </w:rPr>
-        <w:t xml:space="preserve">From long exposure to cold and darkness, the </w:t>
-      </w:r>
-      <w:proofErr w:type="spellStart"/>
-      <w:r>
-        <w:rPr>
-          <w:rFonts w:cstheme="minorHAnsi"/>
-        </w:rPr>
-        <w:t>Himikaroti</w:t>
-      </w:r>
-      <w:proofErr w:type="spellEnd"/>
-      <w:r>
-        <w:rPr>
-          <w:rFonts w:cstheme="minorHAnsi"/>
-        </w:rPr>
-        <w:t xml:space="preserve"> (</w:t>
-      </w:r>
-      <w:proofErr w:type="spellStart"/>
-      <w:r>
-        <w:rPr>
-          <w:rFonts w:cstheme="minorHAnsi"/>
-        </w:rPr>
-        <w:t>Hims</w:t>
-      </w:r>
-      <w:proofErr w:type="spellEnd"/>
-      <w:r>
-        <w:rPr>
-          <w:rFonts w:cstheme="minorHAnsi"/>
-        </w:rPr>
-        <w:t xml:space="preserve">) are short and fair skinned with large eyes. For them, the ground is constantly frozen and there is no light or heat. They have learned to draw in the natural energy around them and wield it as magic. Their society has developed around learning, and studying the manipulation of magic. Because of the lack of light and heat, their past times are centered on social engagements and storytelling. The </w:t>
-      </w:r>
-      <w:proofErr w:type="spellStart"/>
-      <w:r>
-        <w:rPr>
-          <w:rFonts w:cstheme="minorHAnsi"/>
-        </w:rPr>
-        <w:t>Himikaroti</w:t>
-      </w:r>
-      <w:proofErr w:type="spellEnd"/>
-      <w:r>
-        <w:rPr>
-          <w:rFonts w:cstheme="minorHAnsi"/>
-        </w:rPr>
-        <w:t xml:space="preserve"> find strength from ice, darkness and water. They are weak to heat, light, and earth.</w:t>
+        <w:t>From long exposure to cold and darkness, the Himikaroti (Hims) are short and fair skinned with large eyes. For them, the ground is constantly frozen and there is no light or heat. They have learned to draw in the natural energy around them and wield it as magic. Their society has developed around learning, and studying the manipulation of magic. Because of the lack of light and heat, their past times are centered on social engagements and storytelling. The Himikaroti find strength from ice, darkness and water. They are weak to heat, light, and earth.</w:t>
       </w:r>
     </w:p>
     <w:p>
@@ -1845,17 +1371,8 @@
           <w:rFonts w:cstheme="minorHAnsi"/>
           <w:b/>
         </w:rPr>
-        <w:t xml:space="preserve">Divine servant </w:t>
-      </w:r>
-      <w:proofErr w:type="spellStart"/>
-      <w:r>
-        <w:rPr>
-          <w:rFonts w:cstheme="minorHAnsi"/>
-          <w:b/>
-        </w:rPr>
-        <w:t>Grhapa</w:t>
-      </w:r>
-      <w:proofErr w:type="spellEnd"/>
+        <w:t>Divine servant Grhapa</w:t>
+      </w:r>
       <w:r>
         <w:rPr>
           <w:rFonts w:cstheme="minorHAnsi"/>
@@ -1876,16 +1393,8 @@
         <w:rPr>
           <w:rFonts w:cstheme="minorHAnsi"/>
         </w:rPr>
-        <w:t xml:space="preserve">As a habitual servant and last remaining immortal being in the world, </w:t>
-      </w:r>
-      <w:proofErr w:type="spellStart"/>
-      <w:r>
-        <w:rPr>
-          <w:rFonts w:cstheme="minorHAnsi"/>
-        </w:rPr>
-        <w:t>Grhapa</w:t>
-      </w:r>
-      <w:proofErr w:type="spellEnd"/>
+        <w:t>As a habitual servant and last remaining immortal being in the world, Grhapa</w:t>
+      </w:r>
       <w:r>
         <w:rPr>
           <w:rFonts w:cstheme="minorHAnsi"/>
@@ -1991,21 +1500,7 @@
         <w:rPr>
           <w:rFonts w:cstheme="minorHAnsi"/>
         </w:rPr>
-        <w:t xml:space="preserve"> Smiths and Crafters to building basic weapons, </w:t>
-      </w:r>
-      <w:proofErr w:type="spellStart"/>
-      <w:r>
-        <w:rPr>
-          <w:rFonts w:cstheme="minorHAnsi"/>
-        </w:rPr>
-        <w:t>armour</w:t>
-      </w:r>
-      <w:proofErr w:type="spellEnd"/>
-      <w:r>
-        <w:rPr>
-          <w:rFonts w:cstheme="minorHAnsi"/>
-        </w:rPr>
-        <w:t xml:space="preserve">, and items, and finally trainers </w:t>
+        <w:t xml:space="preserve"> Smiths and Crafters to building basic weapons, armour, and items, and finally trainers </w:t>
       </w:r>
       <w:r>
         <w:rPr>
@@ -2059,21 +1554,7 @@
         <w:rPr>
           <w:rFonts w:cstheme="minorHAnsi"/>
         </w:rPr>
-        <w:t xml:space="preserve"> (</w:t>
-      </w:r>
-      <w:proofErr w:type="spellStart"/>
-      <w:r>
-        <w:rPr>
-          <w:rFonts w:cstheme="minorHAnsi"/>
-        </w:rPr>
-        <w:t>PvE</w:t>
-      </w:r>
-      <w:proofErr w:type="spellEnd"/>
-      <w:r>
-        <w:rPr>
-          <w:rFonts w:cstheme="minorHAnsi"/>
-        </w:rPr>
-        <w:t>)</w:t>
+        <w:t xml:space="preserve"> (PvE)</w:t>
       </w:r>
     </w:p>
     <w:p>
@@ -2088,21 +1569,7 @@
           <w:rFonts w:cstheme="minorHAnsi"/>
         </w:rPr>
         <w:tab/>
-        <w:t xml:space="preserve">The creatures of the world are </w:t>
-      </w:r>
-      <w:proofErr w:type="spellStart"/>
-      <w:r>
-        <w:rPr>
-          <w:rFonts w:cstheme="minorHAnsi"/>
-        </w:rPr>
-        <w:t>primarly</w:t>
-      </w:r>
-      <w:proofErr w:type="spellEnd"/>
-      <w:r>
-        <w:rPr>
-          <w:rFonts w:cstheme="minorHAnsi"/>
-        </w:rPr>
-        <w:t xml:space="preserve"> to provide basic combat and base material drops. In very rare cases exotic drops can be obtained. But to maintain and interdependence on friendly players, and a source of conflict for opponents, </w:t>
+        <w:t xml:space="preserve">The creatures of the world are primarly to provide basic combat and base material drops. In very rare cases exotic drops can be obtained. But to maintain and interdependence on friendly players, and a source of conflict for opponents, </w:t>
       </w:r>
       <w:r>
         <w:rPr>
@@ -2126,63 +1593,7 @@
         <w:rPr>
           <w:rFonts w:cstheme="minorHAnsi"/>
         </w:rPr>
-        <w:t xml:space="preserve"> size and difficulty towards the terminator (halfway point). Mobs on the opposing side of the terminator will be weaker to players of their side (</w:t>
-      </w:r>
-      <w:proofErr w:type="spellStart"/>
-      <w:r>
-        <w:rPr>
-          <w:rFonts w:cstheme="minorHAnsi"/>
-        </w:rPr>
-        <w:t>ie</w:t>
-      </w:r>
-      <w:proofErr w:type="spellEnd"/>
-      <w:r>
-        <w:rPr>
-          <w:rFonts w:cstheme="minorHAnsi"/>
-        </w:rPr>
-        <w:t xml:space="preserve"> fire mobs weak to </w:t>
-      </w:r>
-      <w:proofErr w:type="spellStart"/>
-      <w:r>
-        <w:rPr>
-          <w:rFonts w:cstheme="minorHAnsi"/>
-        </w:rPr>
-        <w:t>Sams</w:t>
-      </w:r>
-      <w:proofErr w:type="spellEnd"/>
-      <w:r>
-        <w:rPr>
-          <w:rFonts w:cstheme="minorHAnsi"/>
-        </w:rPr>
-        <w:t>) but stronger members of the other side (</w:t>
-      </w:r>
-      <w:proofErr w:type="spellStart"/>
-      <w:r>
-        <w:rPr>
-          <w:rFonts w:cstheme="minorHAnsi"/>
-        </w:rPr>
-        <w:t>ie</w:t>
-      </w:r>
-      <w:proofErr w:type="spellEnd"/>
-      <w:r>
-        <w:rPr>
-          <w:rFonts w:cstheme="minorHAnsi"/>
-        </w:rPr>
-        <w:t xml:space="preserve"> ice mobs stronger to </w:t>
-      </w:r>
-      <w:proofErr w:type="spellStart"/>
-      <w:r>
-        <w:rPr>
-          <w:rFonts w:cstheme="minorHAnsi"/>
-        </w:rPr>
-        <w:t>Sams</w:t>
-      </w:r>
-      <w:proofErr w:type="spellEnd"/>
-      <w:r>
-        <w:rPr>
-          <w:rFonts w:cstheme="minorHAnsi"/>
-        </w:rPr>
-        <w:t xml:space="preserve">). The only way a player can defeat a mob is to use weapons or magic that originated from the same side as the mob. </w:t>
+        <w:t xml:space="preserve"> size and difficulty towards the terminator (halfway point). Mobs on the opposing side of the terminator will be weaker to players of their side (ie fire mobs weak to Sams) but stronger members of the other side (ie ice mobs stronger to Sams). The only way a player can defeat a mob is to use weapons or magic that originated from the same side as the mob. </w:t>
       </w:r>
     </w:p>
     <w:p>
@@ -2220,21 +1631,7 @@
         <w:rPr>
           <w:rFonts w:cstheme="minorHAnsi"/>
         </w:rPr>
-        <w:t>(</w:t>
-      </w:r>
-      <w:proofErr w:type="spellStart"/>
-      <w:r>
-        <w:rPr>
-          <w:rFonts w:cstheme="minorHAnsi"/>
-        </w:rPr>
-        <w:t>PvW</w:t>
-      </w:r>
-      <w:proofErr w:type="spellEnd"/>
-      <w:r>
-        <w:rPr>
-          <w:rFonts w:cstheme="minorHAnsi"/>
-        </w:rPr>
-        <w:t>)</w:t>
+        <w:t>(PvW)</w:t>
       </w:r>
     </w:p>
     <w:p>

</xml_diff>